<commit_message>
COMP330 Ass01 - fix marking headings
</commit_message>
<xml_diff>
--- a/comp330/1/COMP330 ass01.docx
+++ b/comp330/1/COMP330 ass01.docx
@@ -200,7 +200,23 @@
                       <w:w w:val="90"/>
                       <w:sz w:val="20"/>
                     </w:rPr>
-                    <w:t xml:space="preserve">.0 </w:t>
+                    <w:t>.</w:t>
+                  </w:r>
+                  <w:r>
+                    <w:rPr>
+                      <w:color w:val="FFFFFF"/>
+                      <w:w w:val="90"/>
+                      <w:sz w:val="20"/>
+                    </w:rPr>
+                    <w:t>1</w:t>
+                  </w:r>
+                  <w:r>
+                    <w:rPr>
+                      <w:color w:val="FFFFFF"/>
+                      <w:w w:val="90"/>
+                      <w:sz w:val="20"/>
+                    </w:rPr>
+                    <w:t xml:space="preserve"> </w:t>
                   </w:r>
                 </w:p>
                 <w:p>
@@ -4770,13 +4786,15 @@
               <w:jc w:val="center"/>
               <w:rPr>
                 <w:b/>
+                <w:w w:val="95"/>
               </w:rPr>
             </w:pPr>
             <w:r>
               <w:rPr>
                 <w:b/>
-              </w:rPr>
-              <w:t xml:space="preserve">Basic </w:t>
+                <w:w w:val="95"/>
+              </w:rPr>
+              <w:t xml:space="preserve">Novice </w:t>
             </w:r>
           </w:p>
           <w:p>
@@ -4790,6 +4808,7 @@
             <w:r>
               <w:rPr>
                 <w:b/>
+                <w:w w:val="95"/>
               </w:rPr>
               <w:t>Competency</w:t>
             </w:r>
@@ -4814,7 +4833,7 @@
                 <w:b/>
                 <w:w w:val="95"/>
               </w:rPr>
-              <w:t xml:space="preserve">Basic </w:t>
+              <w:t xml:space="preserve">Novice </w:t>
             </w:r>
           </w:p>
           <w:p>
@@ -4845,15 +4864,14 @@
               <w:jc w:val="center"/>
               <w:rPr>
                 <w:b/>
-                <w:w w:val="95"/>
               </w:rPr>
             </w:pPr>
             <w:r>
               <w:rPr>
                 <w:b/>
-                <w:w w:val="95"/>
-              </w:rPr>
-              <w:t xml:space="preserve">Novice </w:t>
+                <w:w w:val="90"/>
+              </w:rPr>
+              <w:t>Professional</w:t>
             </w:r>
           </w:p>
           <w:p>
@@ -4867,7 +4885,6 @@
             <w:r>
               <w:rPr>
                 <w:b/>
-                <w:w w:val="95"/>
               </w:rPr>
               <w:t>Competency</w:t>
             </w:r>
@@ -4884,15 +4901,13 @@
               <w:jc w:val="center"/>
               <w:rPr>
                 <w:b/>
-                <w:w w:val="95"/>
               </w:rPr>
             </w:pPr>
             <w:r>
               <w:rPr>
                 <w:b/>
-                <w:w w:val="95"/>
-              </w:rPr>
-              <w:t xml:space="preserve">Novice </w:t>
+              </w:rPr>
+              <w:t>Professional</w:t>
             </w:r>
           </w:p>
           <w:p>
@@ -4906,7 +4921,6 @@
             <w:r>
               <w:rPr>
                 <w:b/>
-                <w:w w:val="95"/>
               </w:rPr>
               <w:t>Proficiency</w:t>
             </w:r>
@@ -4928,9 +4942,8 @@
             <w:r>
               <w:rPr>
                 <w:b/>
-                <w:w w:val="90"/>
-              </w:rPr>
-              <w:t>Professional</w:t>
+              </w:rPr>
+              <w:t>Expert</w:t>
             </w:r>
           </w:p>
           <w:p>
@@ -5003,28 +5016,7 @@
               <w:pStyle w:val="TableParagraph"/>
             </w:pPr>
             <w:r>
-              <w:t>Parts A</w:t>
-            </w:r>
-            <w:r>
-              <w:t>,</w:t>
-            </w:r>
-            <w:r>
-              <w:t xml:space="preserve"> </w:t>
-            </w:r>
-            <w:r>
-              <w:t>B</w:t>
-            </w:r>
-            <w:r>
-              <w:t>,</w:t>
-            </w:r>
-            <w:r>
-              <w:t xml:space="preserve"> C</w:t>
-            </w:r>
-            <w:r>
-              <w:t xml:space="preserve"> or D</w:t>
-            </w:r>
-            <w:r>
-              <w:t xml:space="preserve"> are not completed or are unsatisfactory</w:t>
+              <w:t>Parts A, B, C or D are not completed or are unsatisfactory</w:t>
             </w:r>
           </w:p>
         </w:tc>
@@ -5045,13 +5037,7 @@
               <w:rPr>
                 <w:szCs w:val="20"/>
               </w:rPr>
-              <w:t>Parts A, B, C &amp; D are complete and s</w:t>
-            </w:r>
-            <w:r>
-              <w:rPr>
-                <w:szCs w:val="20"/>
-              </w:rPr>
-              <w:t>ubmission is timely.</w:t>
+              <w:t>Parts A, B, C &amp; D are complete and submission is timely.</w:t>
             </w:r>
           </w:p>
           <w:p>
@@ -6229,10 +6215,7 @@
               <w:pStyle w:val="TableParagraph"/>
             </w:pPr>
             <w:r>
-              <w:t xml:space="preserve"> There is some innovation in terms of technology and/or </w:t>
-            </w:r>
-            <w:r>
-              <w:t>aesthetic.</w:t>
+              <w:t xml:space="preserve"> There is some innovation in terms of technology and/or aesthetic.</w:t>
             </w:r>
           </w:p>
         </w:tc>
@@ -8387,7 +8370,7 @@
 </file>
 
 <file path=customXml/itemProps1.xml><?xml version="1.0" encoding="utf-8"?>
-<ds:datastoreItem xmlns:ds="http://schemas.openxmlformats.org/officeDocument/2006/customXml" ds:itemID="{E2F8382E-83AD-4BAA-9EAC-73636F31C13A}">
+<ds:datastoreItem xmlns:ds="http://schemas.openxmlformats.org/officeDocument/2006/customXml" ds:itemID="{40BD0E44-EB97-4980-90C4-76BC9FED8543}">
   <ds:schemaRefs>
     <ds:schemaRef ds:uri="http://schemas.openxmlformats.org/officeDocument/2006/bibliography"/>
   </ds:schemaRefs>

</xml_diff>